<commit_message>
mise a jour doc application v2.0
</commit_message>
<xml_diff>
--- a/Documentation/srvenvapp/doc_envapp.docx
+++ b/Documentation/srvenvapp/doc_envapp.docx
@@ -52,7 +52,7 @@
                     <pic:cNvPicPr/>
                   </pic:nvPicPr>
                   <pic:blipFill>
-                    <a:blip r:embed="rId4"/>
+                    <a:blip r:embed="rId6"/>
                     <a:stretch>
                       <a:fillRect/>
                     </a:stretch>
@@ -107,17 +107,9 @@
           <w:rFonts w:ascii="Segoe UI" w:hAnsi="Segoe UI" w:cs="Segoe UI"/>
           <w:color w:val="24292E"/>
         </w:rPr>
-        <w:t xml:space="preserve">Pour pouvoir installer le serveur applicatif, il vous faudra aller dans le </w:t>
-      </w:r>
-      <w:r>
-        <w:rPr>
-          <w:rFonts w:ascii="Segoe UI" w:hAnsi="Segoe UI" w:cs="Segoe UI"/>
-          <w:color w:val="24292E"/>
-        </w:rPr>
-        <w:t xml:space="preserve">répertoire </w:t>
-      </w:r>
-      <w:hyperlink r:id="rId5" w:history="1">
-        <w:proofErr w:type="spellStart"/>
+        <w:t xml:space="preserve">Pour pouvoir installer le serveur applicatif, il vous faudra aller dans le répertoire </w:t>
+      </w:r>
+      <w:hyperlink r:id="rId7" w:history="1">
         <w:r>
           <w:rPr>
             <w:rStyle w:val="Lienhypertexte"/>
@@ -126,7 +118,6 @@
           </w:rPr>
           <w:t>Env_Exec_App</w:t>
         </w:r>
-        <w:proofErr w:type="spellEnd"/>
       </w:hyperlink>
       <w:r>
         <w:rPr>
@@ -137,72 +128,34 @@
         </w:rPr>
         <w:t>/</w:t>
       </w:r>
-      <w:proofErr w:type="spellStart"/>
-      <w:r>
-        <w:rPr>
-          <w:rStyle w:val="js-path-segment"/>
+      <w:hyperlink r:id="rId8" w:history="1">
+        <w:r>
+          <w:rPr>
+            <w:rStyle w:val="Lienhypertexte"/>
+            <w:rFonts w:ascii="Segoe UI" w:hAnsi="Segoe UI" w:cs="Segoe UI"/>
+            <w:shd w:val="clear" w:color="auto" w:fill="FFFFFF"/>
+          </w:rPr>
+          <w:t>srvenvapp</w:t>
+        </w:r>
+      </w:hyperlink>
+      <w:r>
+        <w:rPr>
+          <w:rStyle w:val="mx-1"/>
           <w:rFonts w:ascii="Segoe UI" w:hAnsi="Segoe UI" w:cs="Segoe UI"/>
           <w:color w:val="24292E"/>
           <w:shd w:val="clear" w:color="auto" w:fill="FFFFFF"/>
         </w:rPr>
-        <w:fldChar w:fldCharType="begin"/>
-      </w:r>
-      <w:r>
-        <w:rPr>
-          <w:rStyle w:val="js-path-segment"/>
+        <w:t>/</w:t>
+      </w:r>
+      <w:r>
+        <w:rPr>
+          <w:rStyle w:val="lev"/>
           <w:rFonts w:ascii="Segoe UI" w:hAnsi="Segoe UI" w:cs="Segoe UI"/>
           <w:color w:val="24292E"/>
           <w:shd w:val="clear" w:color="auto" w:fill="FFFFFF"/>
         </w:rPr>
-        <w:instrText xml:space="preserve"> HYPERLINK "https://github.com/gb-0001/tp_mai_gitpythonwsic/tree/master/Env_Exec_App/srvenvapp" </w:instrText>
-      </w:r>
-      <w:r>
-        <w:rPr>
-          <w:rStyle w:val="js-path-segment"/>
-          <w:rFonts w:ascii="Segoe UI" w:hAnsi="Segoe UI" w:cs="Segoe UI"/>
-          <w:color w:val="24292E"/>
-          <w:shd w:val="clear" w:color="auto" w:fill="FFFFFF"/>
-        </w:rPr>
-        <w:fldChar w:fldCharType="separate"/>
-      </w:r>
-      <w:r>
-        <w:rPr>
-          <w:rStyle w:val="Lienhypertexte"/>
-          <w:rFonts w:ascii="Segoe UI" w:hAnsi="Segoe UI" w:cs="Segoe UI"/>
-          <w:shd w:val="clear" w:color="auto" w:fill="FFFFFF"/>
-        </w:rPr>
-        <w:t>srvenvapp</w:t>
-      </w:r>
-      <w:proofErr w:type="spellEnd"/>
-      <w:r>
-        <w:rPr>
-          <w:rStyle w:val="js-path-segment"/>
-          <w:rFonts w:ascii="Segoe UI" w:hAnsi="Segoe UI" w:cs="Segoe UI"/>
-          <w:color w:val="24292E"/>
-          <w:shd w:val="clear" w:color="auto" w:fill="FFFFFF"/>
-        </w:rPr>
-        <w:fldChar w:fldCharType="end"/>
-      </w:r>
-      <w:r>
-        <w:rPr>
-          <w:rStyle w:val="mx-1"/>
-          <w:rFonts w:ascii="Segoe UI" w:hAnsi="Segoe UI" w:cs="Segoe UI"/>
-          <w:color w:val="24292E"/>
-          <w:shd w:val="clear" w:color="auto" w:fill="FFFFFF"/>
-        </w:rPr>
-        <w:t>/</w:t>
-      </w:r>
-      <w:proofErr w:type="spellStart"/>
-      <w:r>
-        <w:rPr>
-          <w:rStyle w:val="lev"/>
-          <w:rFonts w:ascii="Segoe UI" w:hAnsi="Segoe UI" w:cs="Segoe UI"/>
-          <w:color w:val="24292E"/>
-          <w:shd w:val="clear" w:color="auto" w:fill="FFFFFF"/>
-        </w:rPr>
         <w:t>vagrant</w:t>
       </w:r>
-      <w:proofErr w:type="spellEnd"/>
       <w:r>
         <w:rPr>
           <w:rStyle w:val="mx-1"/>
@@ -235,135 +188,7 @@
           <w:rFonts w:ascii="Segoe UI" w:hAnsi="Segoe UI" w:cs="Segoe UI"/>
           <w:color w:val="24292E"/>
         </w:rPr>
-        <w:t xml:space="preserve">Une fois dans le répertoire, vous verrez un fichier </w:t>
-      </w:r>
-      <w:proofErr w:type="spellStart"/>
-      <w:r>
-        <w:rPr>
-          <w:rFonts w:ascii="Segoe UI" w:hAnsi="Segoe UI" w:cs="Segoe UI"/>
-          <w:color w:val="24292E"/>
-        </w:rPr>
-        <w:t>VagrantFile</w:t>
-      </w:r>
-      <w:proofErr w:type="spellEnd"/>
-      <w:r>
-        <w:rPr>
-          <w:rFonts w:ascii="Segoe UI" w:hAnsi="Segoe UI" w:cs="Segoe UI"/>
-          <w:color w:val="24292E"/>
-        </w:rPr>
-        <w:t xml:space="preserve"> faire un </w:t>
-      </w:r>
-      <w:proofErr w:type="spellStart"/>
-      <w:r>
-        <w:rPr>
-          <w:rFonts w:ascii="Segoe UI" w:hAnsi="Segoe UI" w:cs="Segoe UI"/>
-          <w:color w:val="24292E"/>
-        </w:rPr>
-        <w:t>vagrant</w:t>
-      </w:r>
-      <w:proofErr w:type="spellEnd"/>
-      <w:r>
-        <w:rPr>
-          <w:rFonts w:ascii="Segoe UI" w:hAnsi="Segoe UI" w:cs="Segoe UI"/>
-          <w:color w:val="24292E"/>
-        </w:rPr>
-        <w:t xml:space="preserve"> up + </w:t>
-      </w:r>
-      <w:proofErr w:type="spellStart"/>
-      <w:r>
-        <w:rPr>
-          <w:rFonts w:ascii="Segoe UI" w:hAnsi="Segoe UI" w:cs="Segoe UI"/>
-          <w:color w:val="24292E"/>
-        </w:rPr>
-        <w:t>vagrant</w:t>
-      </w:r>
-      <w:proofErr w:type="spellEnd"/>
-      <w:r>
-        <w:rPr>
-          <w:rFonts w:ascii="Segoe UI" w:hAnsi="Segoe UI" w:cs="Segoe UI"/>
-          <w:color w:val="24292E"/>
-        </w:rPr>
-        <w:t xml:space="preserve"> </w:t>
-      </w:r>
-      <w:proofErr w:type="spellStart"/>
-      <w:r>
-        <w:rPr>
-          <w:rFonts w:ascii="Segoe UI" w:hAnsi="Segoe UI" w:cs="Segoe UI"/>
-          <w:color w:val="24292E"/>
-        </w:rPr>
-        <w:t>ssh</w:t>
-      </w:r>
-      <w:proofErr w:type="spellEnd"/>
-      <w:r>
-        <w:rPr>
-          <w:rFonts w:ascii="Segoe UI" w:hAnsi="Segoe UI" w:cs="Segoe UI"/>
-          <w:color w:val="24292E"/>
-        </w:rPr>
-        <w:t xml:space="preserve"> (mot de </w:t>
-      </w:r>
-      <w:proofErr w:type="spellStart"/>
-      <w:r>
-        <w:rPr>
-          <w:rFonts w:ascii="Segoe UI" w:hAnsi="Segoe UI" w:cs="Segoe UI"/>
-          <w:color w:val="24292E"/>
-        </w:rPr>
-        <w:t>pass</w:t>
-      </w:r>
-      <w:proofErr w:type="spellEnd"/>
-      <w:r>
-        <w:rPr>
-          <w:rFonts w:ascii="Segoe UI" w:hAnsi="Segoe UI" w:cs="Segoe UI"/>
-          <w:color w:val="24292E"/>
-        </w:rPr>
-        <w:t xml:space="preserve"> : </w:t>
-      </w:r>
-      <w:proofErr w:type="spellStart"/>
-      <w:r>
-        <w:rPr>
-          <w:rFonts w:ascii="Segoe UI" w:hAnsi="Segoe UI" w:cs="Segoe UI"/>
-          <w:color w:val="24292E"/>
-        </w:rPr>
-        <w:t>vagrant</w:t>
-      </w:r>
-      <w:proofErr w:type="spellEnd"/>
-      <w:r>
-        <w:rPr>
-          <w:rFonts w:ascii="Segoe UI" w:hAnsi="Segoe UI" w:cs="Segoe UI"/>
-          <w:color w:val="24292E"/>
-        </w:rPr>
-        <w:t xml:space="preserve">) dans l’invite de commande (Git </w:t>
-      </w:r>
-      <w:proofErr w:type="spellStart"/>
-      <w:r>
-        <w:rPr>
-          <w:rFonts w:ascii="Segoe UI" w:hAnsi="Segoe UI" w:cs="Segoe UI"/>
-          <w:color w:val="24292E"/>
-        </w:rPr>
-        <w:t>bash</w:t>
-      </w:r>
-      <w:proofErr w:type="spellEnd"/>
-      <w:r>
-        <w:rPr>
-          <w:rFonts w:ascii="Segoe UI" w:hAnsi="Segoe UI" w:cs="Segoe UI"/>
-          <w:color w:val="24292E"/>
-        </w:rPr>
-        <w:t xml:space="preserve"> </w:t>
-      </w:r>
-      <w:proofErr w:type="spellStart"/>
-      <w:r>
-        <w:rPr>
-          <w:rFonts w:ascii="Segoe UI" w:hAnsi="Segoe UI" w:cs="Segoe UI"/>
-          <w:color w:val="24292E"/>
-        </w:rPr>
-        <w:t>here</w:t>
-      </w:r>
-      <w:proofErr w:type="spellEnd"/>
-      <w:r>
-        <w:rPr>
-          <w:rFonts w:ascii="Segoe UI" w:hAnsi="Segoe UI" w:cs="Segoe UI"/>
-          <w:color w:val="24292E"/>
-        </w:rPr>
-        <w:t>)</w:t>
+        <w:t>Une fois dans le répertoire, vous verrez un fichier VagrantFile faire un vagrant up + vagrant ssh (mot de pass : vagrant) dans l’invite de commande (Git bash here)</w:t>
       </w:r>
     </w:p>
     <w:p>
@@ -402,7 +227,7 @@
             <o:lock v:ext="edit" aspectratio="t"/>
           </v:shapetype>
           <v:shape id="_x0000_i1025" type="#_x0000_t75" style="width:453pt;height:117pt">
-            <v:imagedata r:id="rId6" o:title="Capture"/>
+            <v:imagedata r:id="rId9" o:title="Capture"/>
           </v:shape>
         </w:pict>
       </w:r>
@@ -460,25 +285,23 @@
           <w:color w:val="24292E"/>
           <w:shd w:val="clear" w:color="auto" w:fill="FFFFFF"/>
         </w:rPr>
-        <w:t>Notre application python se découpe en deux applications une première application qui s'exécute sur la console et une autre qui va s'exécuter via le serveur "</w:t>
-      </w:r>
-      <w:proofErr w:type="spellStart"/>
+        <w:t xml:space="preserve">Notre application python se découpe en deux applications une première application qui s'exécute sur la console et une autre qui va s'exécuter via le serveur "fastApi". </w:t>
+      </w:r>
       <w:r>
         <w:rPr>
           <w:rFonts w:ascii="Segoe UI" w:hAnsi="Segoe UI" w:cs="Segoe UI"/>
           <w:color w:val="24292E"/>
           <w:shd w:val="clear" w:color="auto" w:fill="FFFFFF"/>
         </w:rPr>
-        <w:t>fastApi</w:t>
-      </w:r>
-      <w:proofErr w:type="spellEnd"/>
+        <w:t>L’application</w:t>
+      </w:r>
       <w:r>
         <w:rPr>
           <w:rFonts w:ascii="Segoe UI" w:hAnsi="Segoe UI" w:cs="Segoe UI"/>
           <w:color w:val="24292E"/>
           <w:shd w:val="clear" w:color="auto" w:fill="FFFFFF"/>
         </w:rPr>
-        <w:t>".</w:t>
+        <w:t xml:space="preserve"> se trouve dans le répertoire </w:t>
       </w:r>
       <w:r>
         <w:rPr>
@@ -486,78 +309,8 @@
           <w:color w:val="24292E"/>
           <w:shd w:val="clear" w:color="auto" w:fill="FFFFFF"/>
         </w:rPr>
-        <w:t xml:space="preserve"> </w:t>
-      </w:r>
-      <w:r>
-        <w:rPr>
-          <w:rFonts w:ascii="Segoe UI" w:hAnsi="Segoe UI" w:cs="Segoe UI"/>
-          <w:color w:val="24292E"/>
-          <w:shd w:val="clear" w:color="auto" w:fill="FFFFFF"/>
-        </w:rPr>
-        <w:t>L’application</w:t>
-      </w:r>
-      <w:r>
-        <w:rPr>
-          <w:rFonts w:ascii="Segoe UI" w:hAnsi="Segoe UI" w:cs="Segoe UI"/>
-          <w:color w:val="24292E"/>
-          <w:shd w:val="clear" w:color="auto" w:fill="FFFFFF"/>
-        </w:rPr>
-        <w:t xml:space="preserve"> se trouve dans le répertoire </w:t>
-      </w:r>
-      <w:r>
-        <w:rPr>
-          <w:rFonts w:ascii="Segoe UI" w:hAnsi="Segoe UI" w:cs="Segoe UI"/>
-          <w:color w:val="24292E"/>
-          <w:shd w:val="clear" w:color="auto" w:fill="FFFFFF"/>
-        </w:rPr>
-        <w:t xml:space="preserve"> \</w:t>
-      </w:r>
-      <w:proofErr w:type="spellStart"/>
-      <w:r>
-        <w:rPr>
-          <w:rFonts w:ascii="Segoe UI" w:hAnsi="Segoe UI" w:cs="Segoe UI"/>
-          <w:color w:val="24292E"/>
-          <w:shd w:val="clear" w:color="auto" w:fill="FFFFFF"/>
-        </w:rPr>
-        <w:t>Env_Exec_App</w:t>
-      </w:r>
-      <w:proofErr w:type="spellEnd"/>
-      <w:r>
-        <w:rPr>
-          <w:rFonts w:ascii="Segoe UI" w:hAnsi="Segoe UI" w:cs="Segoe UI"/>
-          <w:color w:val="24292E"/>
-          <w:shd w:val="clear" w:color="auto" w:fill="FFFFFF"/>
-        </w:rPr>
-        <w:t>\</w:t>
-      </w:r>
-      <w:proofErr w:type="spellStart"/>
-      <w:r>
-        <w:rPr>
-          <w:rFonts w:ascii="Segoe UI" w:hAnsi="Segoe UI" w:cs="Segoe UI"/>
-          <w:color w:val="24292E"/>
-          <w:shd w:val="clear" w:color="auto" w:fill="FFFFFF"/>
-        </w:rPr>
-        <w:t>srvenvapp</w:t>
-      </w:r>
-      <w:proofErr w:type="spellEnd"/>
-      <w:r>
-        <w:rPr>
-          <w:rFonts w:ascii="Segoe UI" w:hAnsi="Segoe UI" w:cs="Segoe UI"/>
-          <w:color w:val="24292E"/>
-          <w:shd w:val="clear" w:color="auto" w:fill="FFFFFF"/>
-        </w:rPr>
-        <w:t>\</w:t>
-      </w:r>
-      <w:proofErr w:type="spellStart"/>
-      <w:r>
-        <w:rPr>
-          <w:rFonts w:ascii="Segoe UI" w:hAnsi="Segoe UI" w:cs="Segoe UI"/>
-          <w:color w:val="24292E"/>
-          <w:shd w:val="clear" w:color="auto" w:fill="FFFFFF"/>
-        </w:rPr>
-        <w:t>vagrant</w:t>
-      </w:r>
-      <w:proofErr w:type="spellEnd"/>
+        <w:t xml:space="preserve"> \Env_Exec_App\srvenvapp\vagrant</w:t>
+      </w:r>
       <w:r>
         <w:rPr>
           <w:rFonts w:ascii="Segoe UI" w:hAnsi="Segoe UI" w:cs="Segoe UI"/>
@@ -566,7 +319,7 @@
         </w:rPr>
         <w:pict>
           <v:shape id="_x0000_i1026" type="#_x0000_t75" style="width:512.4pt;height:204pt">
-            <v:imagedata r:id="rId7" o:title="Capture1"/>
+            <v:imagedata r:id="rId10" o:title="Capture1"/>
           </v:shape>
         </w:pict>
       </w:r>
@@ -660,56 +413,8 @@
           <w:color w:val="24292E"/>
           <w:shd w:val="clear" w:color="auto" w:fill="FFFFFF"/>
         </w:rPr>
-        <w:t xml:space="preserve"> \</w:t>
-      </w:r>
-      <w:proofErr w:type="spellStart"/>
-      <w:r>
-        <w:rPr>
-          <w:rFonts w:ascii="Segoe UI" w:hAnsi="Segoe UI" w:cs="Segoe UI"/>
-          <w:color w:val="24292E"/>
-          <w:shd w:val="clear" w:color="auto" w:fill="FFFFFF"/>
-        </w:rPr>
-        <w:t>Env_Exec_App</w:t>
-      </w:r>
-      <w:proofErr w:type="spellEnd"/>
-      <w:r>
-        <w:rPr>
-          <w:rFonts w:ascii="Segoe UI" w:hAnsi="Segoe UI" w:cs="Segoe UI"/>
-          <w:color w:val="24292E"/>
-          <w:shd w:val="clear" w:color="auto" w:fill="FFFFFF"/>
-        </w:rPr>
-        <w:t>\</w:t>
-      </w:r>
-      <w:proofErr w:type="spellStart"/>
-      <w:r>
-        <w:rPr>
-          <w:rFonts w:ascii="Segoe UI" w:hAnsi="Segoe UI" w:cs="Segoe UI"/>
-          <w:color w:val="24292E"/>
-          <w:shd w:val="clear" w:color="auto" w:fill="FFFFFF"/>
-        </w:rPr>
-        <w:t>srvenvapp</w:t>
-      </w:r>
-      <w:proofErr w:type="spellEnd"/>
-      <w:r>
-        <w:rPr>
-          <w:rFonts w:ascii="Segoe UI" w:hAnsi="Segoe UI" w:cs="Segoe UI"/>
-          <w:color w:val="24292E"/>
-          <w:shd w:val="clear" w:color="auto" w:fill="FFFFFF"/>
-        </w:rPr>
-        <w:t>\</w:t>
-      </w:r>
-      <w:proofErr w:type="spellStart"/>
-      <w:r>
-        <w:rPr>
-          <w:rFonts w:ascii="Segoe UI" w:hAnsi="Segoe UI" w:cs="Segoe UI"/>
-          <w:color w:val="24292E"/>
-          <w:shd w:val="clear" w:color="auto" w:fill="FFFFFF"/>
-        </w:rPr>
-        <w:t>vagrant</w:t>
-      </w:r>
-      <w:bookmarkStart w:id="0" w:name="_GoBack"/>
-      <w:bookmarkEnd w:id="0"/>
-      <w:proofErr w:type="spellEnd"/>
+        <w:t xml:space="preserve"> \Env_Exec_App\srvenvapp\vagrant</w:t>
+      </w:r>
     </w:p>
     <w:p>
       <w:pPr>
@@ -721,6 +426,46 @@
           <w:color w:val="24292E"/>
         </w:rPr>
       </w:pPr>
+      <w:r>
+        <w:rPr>
+          <w:noProof/>
+        </w:rPr>
+        <w:drawing>
+          <wp:inline distT="0" distB="0" distL="0" distR="0" wp14:anchorId="188693CD" wp14:editId="789E70A9">
+            <wp:extent cx="5534025" cy="2686050"/>
+            <wp:effectExtent l="0" t="0" r="9525" b="0"/>
+            <wp:docPr id="2" name="Image 2"/>
+            <wp:cNvGraphicFramePr>
+              <a:graphicFrameLocks xmlns:a="http://schemas.openxmlformats.org/drawingml/2006/main" noChangeAspect="1"/>
+            </wp:cNvGraphicFramePr>
+            <a:graphic xmlns:a="http://schemas.openxmlformats.org/drawingml/2006/main">
+              <a:graphicData uri="http://schemas.openxmlformats.org/drawingml/2006/picture">
+                <pic:pic xmlns:pic="http://schemas.openxmlformats.org/drawingml/2006/picture">
+                  <pic:nvPicPr>
+                    <pic:cNvPr id="1" name=""/>
+                    <pic:cNvPicPr/>
+                  </pic:nvPicPr>
+                  <pic:blipFill>
+                    <a:blip r:embed="rId11"/>
+                    <a:stretch>
+                      <a:fillRect/>
+                    </a:stretch>
+                  </pic:blipFill>
+                  <pic:spPr>
+                    <a:xfrm>
+                      <a:off x="0" y="0"/>
+                      <a:ext cx="5534025" cy="2686050"/>
+                    </a:xfrm>
+                    <a:prstGeom prst="rect">
+                      <a:avLst/>
+                    </a:prstGeom>
+                  </pic:spPr>
+                </pic:pic>
+              </a:graphicData>
+            </a:graphic>
+          </wp:inline>
+        </w:drawing>
+      </w:r>
     </w:p>
     <w:p>
       <w:pPr>
@@ -728,6 +473,142 @@
           <w:tab w:val="left" w:pos="1068"/>
         </w:tabs>
       </w:pPr>
+      <w:r>
+        <w:t>Nous avons l’application prêt à être exécuter.</w:t>
+      </w:r>
+    </w:p>
+    <w:p>
+      <w:pPr>
+        <w:tabs>
+          <w:tab w:val="left" w:pos="1068"/>
+        </w:tabs>
+        <w:rPr>
+          <w:rFonts w:eastAsia="Times New Roman"/>
+          <w:sz w:val="36"/>
+          <w:szCs w:val="36"/>
+          <w:lang w:eastAsia="fr-FR"/>
+        </w:rPr>
+      </w:pPr>
+      <w:r>
+        <w:lastRenderedPageBreak/>
+        <w:t xml:space="preserve"> </w:t>
+      </w:r>
+      <w:r>
+        <w:rPr>
+          <w:rFonts w:eastAsia="Times New Roman"/>
+          <w:sz w:val="36"/>
+          <w:szCs w:val="36"/>
+          <w:lang w:eastAsia="fr-FR"/>
+        </w:rPr>
+        <w:t>Test Application python avec l'API FastApi</w:t>
+      </w:r>
+    </w:p>
+    <w:p>
+      <w:pPr>
+        <w:tabs>
+          <w:tab w:val="left" w:pos="1068"/>
+        </w:tabs>
+      </w:pPr>
+      <w:r>
+        <w:rPr>
+          <w:noProof/>
+          <w:lang w:eastAsia="fr-FR"/>
+        </w:rPr>
+        <w:drawing>
+          <wp:inline distT="0" distB="0" distL="0" distR="0" wp14:anchorId="20B7DCF2" wp14:editId="416ECF92">
+            <wp:extent cx="7970520" cy="1958340"/>
+            <wp:effectExtent l="0" t="0" r="0" b="3810"/>
+            <wp:docPr id="3" name="Image 3"/>
+            <wp:cNvGraphicFramePr>
+              <a:graphicFrameLocks xmlns:a="http://schemas.openxmlformats.org/drawingml/2006/main" noChangeAspect="1"/>
+            </wp:cNvGraphicFramePr>
+            <a:graphic xmlns:a="http://schemas.openxmlformats.org/drawingml/2006/main">
+              <a:graphicData uri="http://schemas.openxmlformats.org/drawingml/2006/picture">
+                <pic:pic xmlns:pic="http://schemas.openxmlformats.org/drawingml/2006/picture">
+                  <pic:nvPicPr>
+                    <pic:cNvPr id="1" name=""/>
+                    <pic:cNvPicPr/>
+                  </pic:nvPicPr>
+                  <pic:blipFill>
+                    <a:blip r:embed="rId12"/>
+                    <a:stretch>
+                      <a:fillRect/>
+                    </a:stretch>
+                  </pic:blipFill>
+                  <pic:spPr>
+                    <a:xfrm>
+                      <a:off x="0" y="0"/>
+                      <a:ext cx="7970520" cy="1958340"/>
+                    </a:xfrm>
+                    <a:prstGeom prst="rect">
+                      <a:avLst/>
+                    </a:prstGeom>
+                  </pic:spPr>
+                </pic:pic>
+              </a:graphicData>
+            </a:graphic>
+          </wp:inline>
+        </w:drawing>
+      </w:r>
+    </w:p>
+    <w:p/>
+    <w:p>
+      <w:r>
+        <w:t xml:space="preserve">Dans votre navigateur </w:t>
+      </w:r>
+      <w:hyperlink r:id="rId13" w:history="1">
+        <w:r>
+          <w:rPr>
+            <w:rStyle w:val="Lienhypertexte"/>
+          </w:rPr>
+          <w:t>http://127.0.0.1:8080/machines</w:t>
+        </w:r>
+      </w:hyperlink>
+    </w:p>
+    <w:p>
+      <w:bookmarkStart w:id="0" w:name="_GoBack"/>
+      <w:r>
+        <w:rPr>
+          <w:noProof/>
+          <w:lang w:eastAsia="fr-FR"/>
+        </w:rPr>
+        <w:drawing>
+          <wp:inline distT="0" distB="0" distL="0" distR="0" wp14:anchorId="708201E9" wp14:editId="1B197AC7">
+            <wp:extent cx="5760720" cy="2913380"/>
+            <wp:effectExtent l="0" t="0" r="0" b="1270"/>
+            <wp:docPr id="4" name="Image 4"/>
+            <wp:cNvGraphicFramePr>
+              <a:graphicFrameLocks xmlns:a="http://schemas.openxmlformats.org/drawingml/2006/main" noChangeAspect="1"/>
+            </wp:cNvGraphicFramePr>
+            <a:graphic xmlns:a="http://schemas.openxmlformats.org/drawingml/2006/main">
+              <a:graphicData uri="http://schemas.openxmlformats.org/drawingml/2006/picture">
+                <pic:pic xmlns:pic="http://schemas.openxmlformats.org/drawingml/2006/picture">
+                  <pic:nvPicPr>
+                    <pic:cNvPr id="1" name=""/>
+                    <pic:cNvPicPr/>
+                  </pic:nvPicPr>
+                  <pic:blipFill>
+                    <a:blip r:embed="rId14"/>
+                    <a:stretch>
+                      <a:fillRect/>
+                    </a:stretch>
+                  </pic:blipFill>
+                  <pic:spPr>
+                    <a:xfrm>
+                      <a:off x="0" y="0"/>
+                      <a:ext cx="5760720" cy="2913380"/>
+                    </a:xfrm>
+                    <a:prstGeom prst="rect">
+                      <a:avLst/>
+                    </a:prstGeom>
+                  </pic:spPr>
+                </pic:pic>
+              </a:graphicData>
+            </a:graphic>
+          </wp:inline>
+        </w:drawing>
+      </w:r>
+      <w:bookmarkEnd w:id="0"/>
     </w:p>
     <w:sectPr>
       <w:pgSz w:w="11906" w:h="16838"/>
@@ -737,6 +618,56 @@
     </w:sectPr>
   </w:body>
 </w:document>
+</file>
+
+<file path=word/endnotes.xml><?xml version="1.0" encoding="utf-8"?>
+<w:endnotes xmlns:wpc="http://schemas.microsoft.com/office/word/2010/wordprocessingCanvas" xmlns:mc="http://schemas.openxmlformats.org/markup-compatibility/2006" xmlns:o="urn:schemas-microsoft-com:office:office" xmlns:r="http://schemas.openxmlformats.org/officeDocument/2006/relationships" xmlns:m="http://schemas.openxmlformats.org/officeDocument/2006/math" xmlns:v="urn:schemas-microsoft-com:vml" xmlns:wp14="http://schemas.microsoft.com/office/word/2010/wordprocessingDrawing" xmlns:wp="http://schemas.openxmlformats.org/drawingml/2006/wordprocessingDrawing" xmlns:w10="urn:schemas-microsoft-com:office:word" xmlns:w="http://schemas.openxmlformats.org/wordprocessingml/2006/main" xmlns:w14="http://schemas.microsoft.com/office/word/2010/wordml" xmlns:w15="http://schemas.microsoft.com/office/word/2012/wordml" xmlns:wpg="http://schemas.microsoft.com/office/word/2010/wordprocessingGroup" xmlns:wpi="http://schemas.microsoft.com/office/word/2010/wordprocessingInk" xmlns:wne="http://schemas.microsoft.com/office/word/2006/wordml" xmlns:wps="http://schemas.microsoft.com/office/word/2010/wordprocessingShape" mc:Ignorable="w14 w15 wp14">
+  <w:endnote w:type="separator" w:id="-1">
+    <w:p>
+      <w:pPr>
+        <w:spacing w:after="0" w:line="240" w:lineRule="auto"/>
+      </w:pPr>
+      <w:r>
+        <w:separator/>
+      </w:r>
+    </w:p>
+  </w:endnote>
+  <w:endnote w:type="continuationSeparator" w:id="0">
+    <w:p>
+      <w:pPr>
+        <w:spacing w:after="0" w:line="240" w:lineRule="auto"/>
+      </w:pPr>
+      <w:r>
+        <w:continuationSeparator/>
+      </w:r>
+    </w:p>
+  </w:endnote>
+</w:endnotes>
+</file>
+
+<file path=word/footnotes.xml><?xml version="1.0" encoding="utf-8"?>
+<w:footnotes xmlns:wpc="http://schemas.microsoft.com/office/word/2010/wordprocessingCanvas" xmlns:mc="http://schemas.openxmlformats.org/markup-compatibility/2006" xmlns:o="urn:schemas-microsoft-com:office:office" xmlns:r="http://schemas.openxmlformats.org/officeDocument/2006/relationships" xmlns:m="http://schemas.openxmlformats.org/officeDocument/2006/math" xmlns:v="urn:schemas-microsoft-com:vml" xmlns:wp14="http://schemas.microsoft.com/office/word/2010/wordprocessingDrawing" xmlns:wp="http://schemas.openxmlformats.org/drawingml/2006/wordprocessingDrawing" xmlns:w10="urn:schemas-microsoft-com:office:word" xmlns:w="http://schemas.openxmlformats.org/wordprocessingml/2006/main" xmlns:w14="http://schemas.microsoft.com/office/word/2010/wordml" xmlns:w15="http://schemas.microsoft.com/office/word/2012/wordml" xmlns:wpg="http://schemas.microsoft.com/office/word/2010/wordprocessingGroup" xmlns:wpi="http://schemas.microsoft.com/office/word/2010/wordprocessingInk" xmlns:wne="http://schemas.microsoft.com/office/word/2006/wordml" xmlns:wps="http://schemas.microsoft.com/office/word/2010/wordprocessingShape" mc:Ignorable="w14 w15 wp14">
+  <w:footnote w:type="separator" w:id="-1">
+    <w:p>
+      <w:pPr>
+        <w:spacing w:after="0" w:line="240" w:lineRule="auto"/>
+      </w:pPr>
+      <w:r>
+        <w:separator/>
+      </w:r>
+    </w:p>
+  </w:footnote>
+  <w:footnote w:type="continuationSeparator" w:id="0">
+    <w:p>
+      <w:pPr>
+        <w:spacing w:after="0" w:line="240" w:lineRule="auto"/>
+      </w:pPr>
+      <w:r>
+        <w:continuationSeparator/>
+      </w:r>
+    </w:p>
+  </w:footnote>
+</w:footnotes>
 </file>
 
 <file path=word/styles.xml><?xml version="1.0" encoding="utf-8"?>
@@ -1243,7 +1174,6 @@
     <w:name w:val="Hyperlink"/>
     <w:basedOn w:val="Policepardfaut"/>
     <w:uiPriority w:val="99"/>
-    <w:semiHidden/>
     <w:unhideWhenUsed/>
     <w:rsid w:val="00D9275E"/>
     <w:rPr>
@@ -1279,6 +1209,50 @@
       <w:sz w:val="24"/>
       <w:szCs w:val="24"/>
     </w:rPr>
+  </w:style>
+  <w:style w:type="paragraph" w:styleId="En-tte">
+    <w:name w:val="header"/>
+    <w:basedOn w:val="Normal"/>
+    <w:link w:val="En-tteCar"/>
+    <w:uiPriority w:val="99"/>
+    <w:unhideWhenUsed/>
+    <w:rsid w:val="002D3950"/>
+    <w:pPr>
+      <w:tabs>
+        <w:tab w:val="center" w:pos="4536"/>
+        <w:tab w:val="right" w:pos="9072"/>
+      </w:tabs>
+      <w:spacing w:after="0" w:line="240" w:lineRule="auto"/>
+    </w:pPr>
+  </w:style>
+  <w:style w:type="character" w:customStyle="1" w:styleId="En-tteCar">
+    <w:name w:val="En-tête Car"/>
+    <w:basedOn w:val="Policepardfaut"/>
+    <w:link w:val="En-tte"/>
+    <w:uiPriority w:val="99"/>
+    <w:rsid w:val="002D3950"/>
+  </w:style>
+  <w:style w:type="paragraph" w:styleId="Pieddepage">
+    <w:name w:val="footer"/>
+    <w:basedOn w:val="Normal"/>
+    <w:link w:val="PieddepageCar"/>
+    <w:uiPriority w:val="99"/>
+    <w:unhideWhenUsed/>
+    <w:rsid w:val="002D3950"/>
+    <w:pPr>
+      <w:tabs>
+        <w:tab w:val="center" w:pos="4536"/>
+        <w:tab w:val="right" w:pos="9072"/>
+      </w:tabs>
+      <w:spacing w:after="0" w:line="240" w:lineRule="auto"/>
+    </w:pPr>
+  </w:style>
+  <w:style w:type="character" w:customStyle="1" w:styleId="PieddepageCar">
+    <w:name w:val="Pied de page Car"/>
+    <w:basedOn w:val="Policepardfaut"/>
+    <w:link w:val="Pieddepage"/>
+    <w:uiPriority w:val="99"/>
+    <w:rsid w:val="002D3950"/>
   </w:style>
 </w:styles>
 </file>

</xml_diff>